<commit_message>
fix bán đấu giá
</commit_message>
<xml_diff>
--- a/src/main/resources/reports/bandaugia/Hợp đồng bán đấu giá.docx
+++ b/src/main/resources/reports/bandaugia/Hợp đồng bán đấu giá.docx
@@ -1082,8 +1082,6 @@
               </w:rPr>
               <w:fldChar w:fldCharType="end"/>
             </w:r>
-            <w:bookmarkStart w:id="0" w:name="_GoBack"/>
-            <w:bookmarkEnd w:id="0"/>
           </w:p>
           <w:p>
             <w:pPr>
@@ -1754,7 +1752,7 @@
                 <w:tab w:val="left" w:pos="1035"/>
               </w:tabs>
               <w:spacing w:before="0" w:after="0" w:line="276" w:lineRule="auto"/>
-              <w:jc w:val="right"/>
+              <w:jc w:val="center"/>
               <w:rPr>
                 <w:b/>
                 <w:bCs/>
@@ -1762,52 +1760,6 @@
                 <w:szCs w:val="28"/>
               </w:rPr>
             </w:pPr>
-            <w:r>
-              <w:rPr>
-                <w:b/>
-                <w:bCs/>
-                <w:sz w:val="28"/>
-                <w:szCs w:val="28"/>
-              </w:rPr>
-              <w:fldChar w:fldCharType="begin"/>
-            </w:r>
-            <w:r>
-              <w:rPr>
-                <w:b/>
-                <w:bCs/>
-                <w:sz w:val="28"/>
-                <w:szCs w:val="28"/>
-              </w:rPr>
-              <w:instrText xml:space="preserve"> MERGEFIELD  #if($!d.tongDonGia)$numberTool.format('#,##0',$!d.tongDonGia,$locale)#end  \* MERGEFORMAT </w:instrText>
-            </w:r>
-            <w:r>
-              <w:rPr>
-                <w:b/>
-                <w:bCs/>
-                <w:sz w:val="28"/>
-                <w:szCs w:val="28"/>
-              </w:rPr>
-              <w:fldChar w:fldCharType="separate"/>
-            </w:r>
-            <w:r>
-              <w:rPr>
-                <w:b/>
-                <w:bCs/>
-                <w:noProof/>
-                <w:sz w:val="28"/>
-                <w:szCs w:val="28"/>
-              </w:rPr>
-              <w:t>«#if($!d.tongDonGia)$numberTool.format('#»</w:t>
-            </w:r>
-            <w:r>
-              <w:rPr>
-                <w:b/>
-                <w:bCs/>
-                <w:sz w:val="28"/>
-                <w:szCs w:val="28"/>
-              </w:rPr>
-              <w:fldChar w:fldCharType="end"/>
-            </w:r>
           </w:p>
         </w:tc>
         <w:tc>
@@ -2486,7 +2438,10 @@
       </w:pPr>
     </w:p>
     <w:p/>
-    <w:p/>
+    <w:p>
+      <w:bookmarkStart w:id="0" w:name="_GoBack"/>
+      <w:bookmarkEnd w:id="0"/>
+    </w:p>
     <w:sectPr>
       <w:pgSz w:w="11909" w:h="16834" w:code="9"/>
       <w:pgMar w:top="1440" w:right="1282" w:bottom="1440" w:left="1138" w:header="720" w:footer="720" w:gutter="0"/>

</xml_diff>